<commit_message>
Updated research questions and motivation
</commit_message>
<xml_diff>
--- a/Research Proposal.docx
+++ b/Research Proposal.docx
@@ -1,6 +1,6 @@
 
 <file path=word/document.xml><?xml version="1.0" encoding="utf-8"?>
-<w:document xmlns:wpc="http://schemas.microsoft.com/office/word/2010/wordprocessingCanvas" xmlns:cx="http://schemas.microsoft.com/office/drawing/2014/chartex" xmlns:cx1="http://schemas.microsoft.com/office/drawing/2015/9/8/chartex" xmlns:cx2="http://schemas.microsoft.com/office/drawing/2015/10/21/chartex" xmlns:mc="http://schemas.openxmlformats.org/markup-compatibility/2006" xmlns:o="urn:schemas-microsoft-com:office:office" xmlns:r="http://schemas.openxmlformats.org/officeDocument/2006/relationships" xmlns:m="http://schemas.openxmlformats.org/officeDocument/2006/math" xmlns:v="urn:schemas-microsoft-com:vml" xmlns:wp14="http://schemas.microsoft.com/office/word/2010/wordprocessingDrawing" xmlns:wp="http://schemas.openxmlformats.org/drawingml/2006/wordprocessingDrawing" xmlns:w10="urn:schemas-microsoft-com:office:word" xmlns:w="http://schemas.openxmlformats.org/wordprocessingml/2006/main" xmlns:w14="http://schemas.microsoft.com/office/word/2010/wordml" xmlns:w15="http://schemas.microsoft.com/office/word/2012/wordml" xmlns:w16se="http://schemas.microsoft.com/office/word/2015/wordml/symex" xmlns:wpg="http://schemas.microsoft.com/office/word/2010/wordprocessingGroup" xmlns:wpi="http://schemas.microsoft.com/office/word/2010/wordprocessingInk" xmlns:wne="http://schemas.microsoft.com/office/word/2006/wordml" xmlns:wps="http://schemas.microsoft.com/office/word/2010/wordprocessingShape" mc:Ignorable="w14 w15 w16se wp14">
+<w:document xmlns:wpc="http://schemas.microsoft.com/office/word/2010/wordprocessingCanvas" xmlns:mc="http://schemas.openxmlformats.org/markup-compatibility/2006" xmlns:o="urn:schemas-microsoft-com:office:office" xmlns:r="http://schemas.openxmlformats.org/officeDocument/2006/relationships" xmlns:m="http://schemas.openxmlformats.org/officeDocument/2006/math" xmlns:v="urn:schemas-microsoft-com:vml" xmlns:wp14="http://schemas.microsoft.com/office/word/2010/wordprocessingDrawing" xmlns:wp="http://schemas.openxmlformats.org/drawingml/2006/wordprocessingDrawing" xmlns:w10="urn:schemas-microsoft-com:office:word" xmlns:w="http://schemas.openxmlformats.org/wordprocessingml/2006/main" xmlns:w14="http://schemas.microsoft.com/office/word/2010/wordml" xmlns:w15="http://schemas.microsoft.com/office/word/2012/wordml" xmlns:wpg="http://schemas.microsoft.com/office/word/2010/wordprocessingGroup" xmlns:wpi="http://schemas.microsoft.com/office/word/2010/wordprocessingInk" xmlns:wne="http://schemas.microsoft.com/office/word/2006/wordml" xmlns:wps="http://schemas.microsoft.com/office/word/2010/wordprocessingShape" mc:Ignorable="w14 w15 wp14">
   <w:body>
     <w:p>
       <w:pPr>
@@ -21,6 +21,20 @@
       <w:r>
         <w:t>Reputation on fostering collaboration amongst decision makers</w:t>
       </w:r>
+      <w:r>
+        <w:t xml:space="preserve">: recreating the results and programs developed by Santos, Santos, Pacheco in their paper </w:t>
+      </w:r>
+      <w:r>
+        <w:rPr>
+          <w:i/>
+        </w:rPr>
+        <w:t>Social Norms of Cooperation in Small-Scale Societies</w:t>
+      </w:r>
+      <w:r>
+        <w:t>.</w:t>
+      </w:r>
+      <w:bookmarkStart w:id="0" w:name="_GoBack"/>
+      <w:bookmarkEnd w:id="0"/>
     </w:p>
     <w:p>
       <w:pPr>
@@ -33,8 +47,6 @@
       <w:r>
         <w:t>Effect of constrained communication in collaboration of decision makers utilising reputation.</w:t>
       </w:r>
-      <w:bookmarkStart w:id="0" w:name="_GoBack"/>
-      <w:bookmarkEnd w:id="0"/>
     </w:p>
     <w:p/>
     <w:p>
@@ -42,12 +54,82 @@
         <w:t>Should be a 2-3 page project description to your supervisor. This should provide a brief description of the research project including motivation, aims, intended outcomes, proposed research methodology and an indicative timeline</w:t>
       </w:r>
     </w:p>
+    <w:p/>
     <w:p>
       <w:pPr>
         <w:pStyle w:val="Heading2"/>
       </w:pPr>
       <w:r>
-        <w:t>Overview</w:t>
+        <w:t>Motivation</w:t>
+      </w:r>
+    </w:p>
+    <w:p>
+      <w:r>
+        <w:t xml:space="preserve">In order to understand our behaviour and our willingness and ability to cooperate with those around us in both small and large populations, it is vital that we can create detailed and accurate simulations based on proven mathematical models which explain and model how random populations reach states with a high rate of cooperation. </w:t>
+      </w:r>
+      <w:r>
+        <w:t>T</w:t>
+      </w:r>
+      <w:r>
+        <w:t>he area of indirect reciprocity using reputation in prisoner’</w:t>
+      </w:r>
+      <w:r>
+        <w:t xml:space="preserve">s dilemma games played between individuals in a larger population has been the focus of recent research in game theory. </w:t>
+      </w:r>
+      <w:r>
+        <w:t>A number of</w:t>
+      </w:r>
+      <w:r>
+        <w:t xml:space="preserve"> papers </w:t>
+      </w:r>
+      <w:r>
+        <w:t xml:space="preserve">have been </w:t>
+      </w:r>
+      <w:r>
+        <w:t>published explo</w:t>
+      </w:r>
+      <w:r>
+        <w:t xml:space="preserve">ring the effect of strategies based on reputation in the prisoner’s dilemma game and a detailed look at those which foster cooperation in small populations. The main research paper on which this project will be based is “Social Norms of Cooperation in Small-Scale Societies” by Santos, Santos, </w:t>
+      </w:r>
+      <w:r>
+        <w:t>and Pacheco</w:t>
+      </w:r>
+      <w:r>
+        <w:t xml:space="preserve">. </w:t>
+      </w:r>
+    </w:p>
+    <w:p>
+      <w:r>
+        <w:t>Despite the detailed look into fostering cooperation in small populations, there has been little research done looking into the effect of constrained communication between agents in a population</w:t>
+      </w:r>
+      <w:r>
+        <w:t xml:space="preserve"> playing the prisoner’s dilemma game. Research has been done in introducing a propagation delay for information regarding reputation among a population playing the ‘trust game’ involving an investor and a trustee which maintains some resemblance to the prisoner’s dilemma game (Manapat, M. L., </w:t>
+      </w:r>
+      <w:r>
+        <w:t>2012)</w:t>
+      </w:r>
+      <w:r>
+        <w:t xml:space="preserve">. </w:t>
+      </w:r>
+      <w:r>
+        <w:t>However one aspect of the information propagation delay not explored was the possibility of information mutation, or the interpretation error associ</w:t>
+      </w:r>
+      <w:r>
+        <w:t xml:space="preserve">ated with information exchange. In the model produced by Santos et al. the assumption is made that information is known instantly and globally after any single interaction and the conclusions made in the paper should align well with a small population in which information propagation delay and information propagation error is implemented. It is as the population size increases that information propagation delay and error should show a larger difference in findings. </w:t>
+      </w:r>
+    </w:p>
+    <w:p>
+      <w:r>
+        <w:t xml:space="preserve">In the example of online auction marketplaces such as </w:t>
+      </w:r>
+      <w:r>
+        <w:rPr>
+          <w:i/>
+        </w:rPr>
+        <w:t>eBay</w:t>
+      </w:r>
+      <w:r>
+        <w:t xml:space="preserve"> where the reputation of each individual user is shown to all globally and instantly, a model without information propagation delay and error should provide an accurate method of understanding the behaviour in such a society. However in the case of person-to-person interactions in a population subject to information error and propagation delays as the population size increases, the accuracy of a model omitting these characteristics may come in to question.</w:t>
       </w:r>
     </w:p>
     <w:p/>
@@ -57,57 +139,25 @@
         <w:pStyle w:val="Heading2"/>
       </w:pPr>
       <w:r>
-        <w:t>Motivation</w:t>
+        <w:lastRenderedPageBreak/>
+        <w:t>Aims</w:t>
       </w:r>
     </w:p>
     <w:p>
       <w:r>
-        <w:t xml:space="preserve">In order to understand our behaviour and our willingness and ability to cooperate with those around us in both small and large populations, it is vital that we can create detailed and accurate simulations based on proven mathematical models which explain and model how random populations reach states with a high rate of cooperation. </w:t>
-      </w:r>
-      <w:r>
-        <w:t>T</w:t>
-      </w:r>
-      <w:r>
-        <w:t>he area of indirect reciprocity using reputation in prisoner’</w:t>
-      </w:r>
-      <w:r>
-        <w:t xml:space="preserve">s dilemma games played between individuals in a larger population has been the focus of recent research in game theory. </w:t>
-      </w:r>
-      <w:r>
-        <w:t>A number of</w:t>
-      </w:r>
-      <w:r>
-        <w:t xml:space="preserve"> papers </w:t>
-      </w:r>
-      <w:r>
-        <w:t xml:space="preserve">have been </w:t>
-      </w:r>
-      <w:r>
-        <w:t>published explo</w:t>
-      </w:r>
-      <w:r>
-        <w:t xml:space="preserve">ring the effect of strategies based on reputation in the prisoner’s dilemma game and a detailed look at those which foster cooperation in small populations. The main research paper on which this project will be based is “Social Norms of Cooperation in Small-Scale Societies” by Santos, Santos, </w:t>
-      </w:r>
-      <w:r>
-        <w:t>and Pacheco</w:t>
+        <w:t xml:space="preserve">The primary aim of this project is to recreate the findings </w:t>
+      </w:r>
+      <w:r>
+        <w:t xml:space="preserve">of Santos, Santos, and Pacheco </w:t>
+      </w:r>
+      <w:r>
+        <w:t>which will allow further exploration into more detailed models of the prisoner’s d</w:t>
+      </w:r>
+      <w:r>
+        <w:t>ilemma game within populations</w:t>
       </w:r>
       <w:r>
         <w:t xml:space="preserve">. </w:t>
-      </w:r>
-    </w:p>
-    <w:p/>
-    <w:p/>
-    <w:p>
-      <w:pPr>
-        <w:pStyle w:val="Heading2"/>
-      </w:pPr>
-      <w:r>
-        <w:t>Aims</w:t>
-      </w:r>
-    </w:p>
-    <w:p>
-      <w:r>
-        <w:t xml:space="preserve">The primary aim of this project is to recreate the findings of Santos, Santos, and Pacheco (which will allow further exploration into more detailed models of the prisoner’s dilemma game within populations)**. </w:t>
       </w:r>
       <w:r>
         <w:t xml:space="preserve">The paper outlines simulation parameters based on equations to model the process in which the prisoner’s dilemma game is played over time in a population. The simulation itself however is a simple probability based </w:t>
@@ -154,13 +204,13 @@
         <w:t xml:space="preserve"> equations detailed in Santos et al. </w:t>
       </w:r>
       <w:r>
-        <w:t>(and the iterative rules detailed in ) to model</w:t>
+        <w:t>to model</w:t>
       </w:r>
       <w:r>
         <w:t xml:space="preserve"> </w:t>
       </w:r>
       <w:r>
-        <w:t>a (spatial)</w:t>
+        <w:t>a</w:t>
       </w:r>
       <w:r>
         <w:t xml:space="preserve"> prisoner’s dilemma game in a population. </w:t>
@@ -181,12 +231,6 @@
       </w:r>
       <w:r>
         <w:t>cation to be developed in this project will be created in the Python programming language to allow for ease of prototype development. The majority of the work however lies in translating the equations used to model individual process dynamics into feasible iterative processes that can be executed in the program.</w:t>
-      </w:r>
-    </w:p>
-    <w:p>
-      <w:r>
-        <w:lastRenderedPageBreak/>
-        <w:t xml:space="preserve">(In converting this program into a spatial prisoner’s dilemma game, the equations detailed by Santos et al. can be used for processes of individual agent interaction however the process by which the spatial prisoner’s dilemma game is executed requires iterative methods. ) </w:t>
       </w:r>
     </w:p>
     <w:p/>
@@ -1213,6 +1257,53 @@
     </w:tbl>
     <w:p/>
     <w:p/>
+    <w:p>
+      <w:pPr>
+        <w:pStyle w:val="Heading2"/>
+      </w:pPr>
+      <w:r>
+        <w:t>Bibliography</w:t>
+      </w:r>
+    </w:p>
+    <w:p>
+      <w:r>
+        <w:t xml:space="preserve">Manapat, M. L. (2012) </w:t>
+      </w:r>
+      <w:r>
+        <w:rPr>
+          <w:i/>
+        </w:rPr>
+        <w:t>Delayed and Inconsistent Information and the Evolution of Trust</w:t>
+      </w:r>
+      <w:r>
+        <w:t xml:space="preserve">.  (Accessed 12/08/2016), </w:t>
+      </w:r>
+      <w:hyperlink r:id="rId5" w:history="1">
+        <w:r>
+          <w:rPr>
+            <w:rStyle w:val="Hyperlink"/>
+          </w:rPr>
+          <w:t>http://link.springer.com/article/10.1007/s13235-012-0055-6</w:t>
+        </w:r>
+      </w:hyperlink>
+      <w:r>
+        <w:t xml:space="preserve"> </w:t>
+      </w:r>
+    </w:p>
+    <w:p>
+      <w:r>
+        <w:t xml:space="preserve">Santos, Santos, Pacheco (2016) </w:t>
+      </w:r>
+      <w:r>
+        <w:rPr>
+          <w:i/>
+        </w:rPr>
+        <w:t>Social Norms of Cooperation in Small-Scale Societies</w:t>
+      </w:r>
+      <w:r>
+        <w:t xml:space="preserve">, </w:t>
+      </w:r>
+    </w:p>
     <w:sectPr>
       <w:pgSz w:w="11906" w:h="16838"/>
       <w:pgMar w:top="1440" w:right="1440" w:bottom="1440" w:left="1440" w:header="708" w:footer="708" w:gutter="0"/>
@@ -1224,7 +1315,7 @@
 </file>
 
 <file path=word/numbering.xml><?xml version="1.0" encoding="utf-8"?>
-<w:numbering xmlns:wpc="http://schemas.microsoft.com/office/word/2010/wordprocessingCanvas" xmlns:cx="http://schemas.microsoft.com/office/drawing/2014/chartex" xmlns:cx1="http://schemas.microsoft.com/office/drawing/2015/9/8/chartex" xmlns:cx2="http://schemas.microsoft.com/office/drawing/2015/10/21/chartex" xmlns:mc="http://schemas.openxmlformats.org/markup-compatibility/2006" xmlns:o="urn:schemas-microsoft-com:office:office" xmlns:r="http://schemas.openxmlformats.org/officeDocument/2006/relationships" xmlns:m="http://schemas.openxmlformats.org/officeDocument/2006/math" xmlns:v="urn:schemas-microsoft-com:vml" xmlns:wp14="http://schemas.microsoft.com/office/word/2010/wordprocessingDrawing" xmlns:wp="http://schemas.openxmlformats.org/drawingml/2006/wordprocessingDrawing" xmlns:w10="urn:schemas-microsoft-com:office:word" xmlns:w="http://schemas.openxmlformats.org/wordprocessingml/2006/main" xmlns:w14="http://schemas.microsoft.com/office/word/2010/wordml" xmlns:w15="http://schemas.microsoft.com/office/word/2012/wordml" xmlns:w16se="http://schemas.microsoft.com/office/word/2015/wordml/symex" xmlns:wpg="http://schemas.microsoft.com/office/word/2010/wordprocessingGroup" xmlns:wpi="http://schemas.microsoft.com/office/word/2010/wordprocessingInk" xmlns:wne="http://schemas.microsoft.com/office/word/2006/wordml" xmlns:wps="http://schemas.microsoft.com/office/word/2010/wordprocessingShape" mc:Ignorable="w14 w15 w16se wp14">
+<w:numbering xmlns:wpc="http://schemas.microsoft.com/office/word/2010/wordprocessingCanvas" xmlns:mc="http://schemas.openxmlformats.org/markup-compatibility/2006" xmlns:o="urn:schemas-microsoft-com:office:office" xmlns:r="http://schemas.openxmlformats.org/officeDocument/2006/relationships" xmlns:m="http://schemas.openxmlformats.org/officeDocument/2006/math" xmlns:v="urn:schemas-microsoft-com:vml" xmlns:wp14="http://schemas.microsoft.com/office/word/2010/wordprocessingDrawing" xmlns:wp="http://schemas.openxmlformats.org/drawingml/2006/wordprocessingDrawing" xmlns:w10="urn:schemas-microsoft-com:office:word" xmlns:w="http://schemas.openxmlformats.org/wordprocessingml/2006/main" xmlns:w14="http://schemas.microsoft.com/office/word/2010/wordml" xmlns:w15="http://schemas.microsoft.com/office/word/2012/wordml" xmlns:wpg="http://schemas.microsoft.com/office/word/2010/wordprocessingGroup" xmlns:wpi="http://schemas.microsoft.com/office/word/2010/wordprocessingInk" xmlns:wne="http://schemas.microsoft.com/office/word/2006/wordml" xmlns:wps="http://schemas.microsoft.com/office/word/2010/wordprocessingShape" mc:Ignorable="w14 w15 wp14">
   <w:abstractNum w:abstractNumId="0" w15:restartNumberingAfterBreak="0">
     <w:nsid w:val="7E2E7092"/>
     <w:multiLevelType w:val="hybridMultilevel"/>
@@ -1321,7 +1412,7 @@
 </file>
 
 <file path=word/styles.xml><?xml version="1.0" encoding="utf-8"?>
-<w:styles xmlns:mc="http://schemas.openxmlformats.org/markup-compatibility/2006" xmlns:r="http://schemas.openxmlformats.org/officeDocument/2006/relationships" xmlns:w="http://schemas.openxmlformats.org/wordprocessingml/2006/main" xmlns:w14="http://schemas.microsoft.com/office/word/2010/wordml" xmlns:w15="http://schemas.microsoft.com/office/word/2012/wordml" xmlns:w16se="http://schemas.microsoft.com/office/word/2015/wordml/symex" mc:Ignorable="w14 w15 w16se">
+<w:styles xmlns:mc="http://schemas.openxmlformats.org/markup-compatibility/2006" xmlns:r="http://schemas.openxmlformats.org/officeDocument/2006/relationships" xmlns:w="http://schemas.openxmlformats.org/wordprocessingml/2006/main" xmlns:w14="http://schemas.microsoft.com/office/word/2010/wordml" xmlns:w15="http://schemas.microsoft.com/office/word/2012/wordml" mc:Ignorable="w14 w15">
   <w:docDefaults>
     <w:rPrDefault>
       <w:rPr>
@@ -1337,7 +1428,7 @@
       </w:pPr>
     </w:pPrDefault>
   </w:docDefaults>
-  <w:latentStyles w:defLockedState="0" w:defUIPriority="99" w:defSemiHidden="0" w:defUnhideWhenUsed="0" w:defQFormat="0" w:count="373">
+  <w:latentStyles w:defLockedState="0" w:defUIPriority="99" w:defSemiHidden="0" w:defUnhideWhenUsed="0" w:defQFormat="0" w:count="371">
     <w:lsdException w:name="Normal" w:uiPriority="0" w:qFormat="1"/>
     <w:lsdException w:name="heading 1" w:uiPriority="9" w:qFormat="1"/>
     <w:lsdException w:name="heading 2" w:semiHidden="1" w:uiPriority="9" w:unhideWhenUsed="1" w:qFormat="1"/>
@@ -1709,12 +1800,31 @@
     <w:lsdException w:name="List Table 5 Dark Accent 6" w:uiPriority="50"/>
     <w:lsdException w:name="List Table 6 Colorful Accent 6" w:uiPriority="51"/>
     <w:lsdException w:name="List Table 7 Colorful Accent 6" w:uiPriority="52"/>
-    <w:lsdException w:name="Mention" w:semiHidden="1" w:unhideWhenUsed="1"/>
-    <w:lsdException w:name="Smart Hyperlink" w:semiHidden="1" w:unhideWhenUsed="1"/>
   </w:latentStyles>
   <w:style w:type="paragraph" w:default="1" w:styleId="Normal">
     <w:name w:val="Normal"/>
     <w:qFormat/>
+  </w:style>
+  <w:style w:type="paragraph" w:styleId="Heading1">
+    <w:name w:val="heading 1"/>
+    <w:basedOn w:val="Normal"/>
+    <w:next w:val="Normal"/>
+    <w:link w:val="Heading1Char"/>
+    <w:uiPriority w:val="9"/>
+    <w:qFormat/>
+    <w:rsid w:val="000B0890"/>
+    <w:pPr>
+      <w:keepNext/>
+      <w:keepLines/>
+      <w:spacing w:before="240" w:after="0"/>
+      <w:outlineLvl w:val="0"/>
+    </w:pPr>
+    <w:rPr>
+      <w:rFonts w:asciiTheme="majorHAnsi" w:eastAsiaTheme="majorEastAsia" w:hAnsiTheme="majorHAnsi" w:cstheme="majorBidi"/>
+      <w:color w:val="2E74B5" w:themeColor="accent1" w:themeShade="BF"/>
+      <w:sz w:val="32"/>
+      <w:szCs w:val="32"/>
+    </w:rPr>
   </w:style>
   <w:style w:type="paragraph" w:styleId="Heading2">
     <w:name w:val="heading 2"/>
@@ -1807,6 +1917,30 @@
       <w:ind w:left="720"/>
       <w:contextualSpacing/>
     </w:pPr>
+  </w:style>
+  <w:style w:type="character" w:styleId="Hyperlink">
+    <w:name w:val="Hyperlink"/>
+    <w:basedOn w:val="DefaultParagraphFont"/>
+    <w:uiPriority w:val="99"/>
+    <w:unhideWhenUsed/>
+    <w:rsid w:val="00A000E9"/>
+    <w:rPr>
+      <w:color w:val="0563C1" w:themeColor="hyperlink"/>
+      <w:u w:val="single"/>
+    </w:rPr>
+  </w:style>
+  <w:style w:type="character" w:customStyle="1" w:styleId="Heading1Char">
+    <w:name w:val="Heading 1 Char"/>
+    <w:basedOn w:val="DefaultParagraphFont"/>
+    <w:link w:val="Heading1"/>
+    <w:uiPriority w:val="9"/>
+    <w:rsid w:val="000B0890"/>
+    <w:rPr>
+      <w:rFonts w:asciiTheme="majorHAnsi" w:eastAsiaTheme="majorEastAsia" w:hAnsiTheme="majorHAnsi" w:cstheme="majorBidi"/>
+      <w:color w:val="2E74B5" w:themeColor="accent1" w:themeShade="BF"/>
+      <w:sz w:val="32"/>
+      <w:szCs w:val="32"/>
+    </w:rPr>
   </w:style>
 </w:styles>
 </file>

</xml_diff>

<commit_message>
Updated and tested simulation in raw python with accurate results
</commit_message>
<xml_diff>
--- a/Research Proposal.docx
+++ b/Research Proposal.docx
@@ -7,7 +7,7 @@
         <w:pStyle w:val="Title"/>
       </w:pPr>
       <w:r>
-        <w:t>Reputation in fostering collaboration</w:t>
+        <w:t>Using agent-based simulations to explore the effect of reputation on cooperation.</w:t>
       </w:r>
     </w:p>
     <w:p/>
@@ -18,8 +18,6 @@
       <w:r>
         <w:t>Motivation</w:t>
       </w:r>
-      <w:bookmarkStart w:id="0" w:name="_GoBack"/>
-      <w:bookmarkEnd w:id="0"/>
     </w:p>
     <w:p>
       <w:r>
@@ -38,10 +36,7 @@
         <w:t xml:space="preserve"> it is vital that we can create </w:t>
       </w:r>
       <w:r>
-        <w:t>simulations</w:t>
-      </w:r>
-      <w:r>
-        <w:t xml:space="preserve"> to model the dynamics of populations and the interactions of agents within them. </w:t>
+        <w:t xml:space="preserve">simulations to model the dynamics of populations and the interactions of agents within them. </w:t>
       </w:r>
       <w:r>
         <w:t>It is also important to understand the way cooperation and defection evolve in both small and large populations</w:t>
@@ -282,6 +277,7 @@
         <w:pStyle w:val="Heading2"/>
       </w:pPr>
       <w:r>
+        <w:lastRenderedPageBreak/>
         <w:t>Intended Outcomes</w:t>
       </w:r>
     </w:p>
@@ -308,11 +304,7 @@
         <w:t xml:space="preserve"> prisoner</w:t>
       </w:r>
       <w:r>
-        <w:t xml:space="preserve">’s dilemma game in a population which involved reputation dynamics. The </w:t>
-      </w:r>
-      <w:r>
-        <w:lastRenderedPageBreak/>
-        <w:t xml:space="preserve">simulation that will be produced should be efficient and extensible. </w:t>
+        <w:t xml:space="preserve">’s dilemma game in a population which involved reputation dynamics. The simulation that will be produced should be efficient and extensible. </w:t>
       </w:r>
       <w:r>
         <w:t xml:space="preserve">The program itself will be programmed in Python and will utilise a number of libraries to maximise efficiency and speed of computation including </w:t>
@@ -392,7 +384,12 @@
     </w:p>
     <w:p>
       <w:r>
-        <w:t xml:space="preserve">There do exist a number of Python modules which allow a great speedup in computation time utilising CUDA cores on the GPU (such as Anaconda and Anaconda Accelerate) or simply compile Python code for faster computation (using modules such as </w:t>
+        <w:t>There do exist a number of Python modules which allow a great speedu</w:t>
+      </w:r>
+      <w:bookmarkStart w:id="0" w:name="_GoBack"/>
+      <w:bookmarkEnd w:id="0"/>
+      <w:r>
+        <w:t xml:space="preserve">p in computation time utilising CUDA cores on the GPU (such as Anaconda and Anaconda Accelerate) or simply compile Python code for faster computation (using modules such as </w:t>
       </w:r>
       <w:proofErr w:type="spellStart"/>
       <w:r>
@@ -1417,63 +1414,63 @@
         <w:tc>
           <w:tcPr>
             <w:tcW w:w="328" w:type="dxa"/>
-            <w:shd w:val="clear" w:color="auto" w:fill="auto"/>
+            <w:shd w:val="clear" w:color="auto" w:fill="92D050"/>
           </w:tcPr>
           <w:p/>
         </w:tc>
         <w:tc>
           <w:tcPr>
             <w:tcW w:w="375" w:type="dxa"/>
-            <w:shd w:val="clear" w:color="auto" w:fill="auto"/>
-          </w:tcPr>
-          <w:p/>
-        </w:tc>
-        <w:tc>
-          <w:tcPr>
-            <w:tcW w:w="328" w:type="dxa"/>
-            <w:shd w:val="clear" w:color="auto" w:fill="auto"/>
+            <w:shd w:val="clear" w:color="auto" w:fill="92D050"/>
+          </w:tcPr>
+          <w:p/>
+        </w:tc>
+        <w:tc>
+          <w:tcPr>
+            <w:tcW w:w="328" w:type="dxa"/>
+            <w:shd w:val="clear" w:color="auto" w:fill="92D050"/>
           </w:tcPr>
           <w:p/>
         </w:tc>
         <w:tc>
           <w:tcPr>
             <w:tcW w:w="370" w:type="dxa"/>
-            <w:shd w:val="clear" w:color="auto" w:fill="auto"/>
+            <w:shd w:val="clear" w:color="auto" w:fill="92D050"/>
           </w:tcPr>
           <w:p/>
         </w:tc>
         <w:tc>
           <w:tcPr>
             <w:tcW w:w="332" w:type="dxa"/>
-            <w:shd w:val="clear" w:color="auto" w:fill="auto"/>
+            <w:shd w:val="clear" w:color="auto" w:fill="92D050"/>
           </w:tcPr>
           <w:p/>
         </w:tc>
         <w:tc>
           <w:tcPr>
             <w:tcW w:w="352" w:type="dxa"/>
-            <w:shd w:val="clear" w:color="auto" w:fill="auto"/>
-          </w:tcPr>
-          <w:p/>
-        </w:tc>
-        <w:tc>
-          <w:tcPr>
-            <w:tcW w:w="328" w:type="dxa"/>
-            <w:shd w:val="clear" w:color="auto" w:fill="auto"/>
+            <w:shd w:val="clear" w:color="auto" w:fill="92D050"/>
+          </w:tcPr>
+          <w:p/>
+        </w:tc>
+        <w:tc>
+          <w:tcPr>
+            <w:tcW w:w="328" w:type="dxa"/>
+            <w:shd w:val="clear" w:color="auto" w:fill="92D050"/>
           </w:tcPr>
           <w:p/>
         </w:tc>
         <w:tc>
           <w:tcPr>
             <w:tcW w:w="451" w:type="dxa"/>
-            <w:shd w:val="clear" w:color="auto" w:fill="auto"/>
+            <w:shd w:val="clear" w:color="auto" w:fill="92D050"/>
           </w:tcPr>
           <w:p/>
         </w:tc>
         <w:tc>
           <w:tcPr>
             <w:tcW w:w="440" w:type="dxa"/>
-            <w:shd w:val="clear" w:color="auto" w:fill="auto"/>
+            <w:shd w:val="clear" w:color="auto" w:fill="92D050"/>
           </w:tcPr>
           <w:p/>
         </w:tc>
@@ -1747,31 +1744,14 @@
     </w:p>
     <w:p>
       <w:r>
-        <w:t xml:space="preserve">[7] </w:t>
-      </w:r>
-      <w:r>
-        <w:t>Nowak</w:t>
-      </w:r>
-      <w:r>
-        <w:t>, M.,</w:t>
-      </w:r>
-      <w:r>
-        <w:t xml:space="preserve"> Sigmund</w:t>
-      </w:r>
-      <w:r>
-        <w:t>, K. (2005)</w:t>
+        <w:lastRenderedPageBreak/>
+        <w:t>[7] Nowak, M., Sigmund, K. (2005)</w:t>
       </w:r>
       <w:r>
         <w:rPr>
           <w:i/>
         </w:rPr>
-        <w:t xml:space="preserve"> E</w:t>
-      </w:r>
-      <w:r>
-        <w:rPr>
-          <w:i/>
-        </w:rPr>
-        <w:t>volution of indirect reciprocity</w:t>
+        <w:t xml:space="preserve"> Evolution of indirect reciprocity</w:t>
       </w:r>
       <w:r>
         <w:t>, Nature</w:t>
@@ -2389,6 +2369,7 @@
   <w:style w:type="character" w:default="1" w:styleId="DefaultParagraphFont">
     <w:name w:val="Default Paragraph Font"/>
     <w:uiPriority w:val="1"/>
+    <w:semiHidden/>
     <w:unhideWhenUsed/>
   </w:style>
   <w:style w:type="table" w:default="1" w:styleId="TableNormal">

</xml_diff>